<commit_message>
Implementacion de codigo de creacion de un txt con el resultado
</commit_message>
<xml_diff>
--- a/MultiplicacionDeMatrices/Project1/MultiplicacionDeMatrices.docx
+++ b/MultiplicacionDeMatrices/Project1/MultiplicacionDeMatrices.docx
@@ -1691,6 +1691,24 @@
         <w:rPr>
           <w:lang w:val="es-MX"/>
         </w:rPr>
+        <w:t>Antes de ejecutar alguno de los algoritmos, recuerde eliminar el archivo matrizresultante.txt. Es un documento de texto que guarda el resultado de cualquiera de los algoritmos ejecutados</w:t>
+      </w:r>
+    </w:p>
+    <w:p>
+      <w:pPr>
+        <w:pStyle w:val="Prrafodelista"/>
+        <w:numPr>
+          <w:ilvl w:val="0"/>
+          <w:numId w:val="3"/>
+        </w:numPr>
+        <w:rPr>
+          <w:lang w:val="es-MX"/>
+        </w:rPr>
+      </w:pPr>
+      <w:r>
+        <w:rPr>
+          <w:lang w:val="es-MX"/>
+        </w:rPr>
         <w:t>El proyecto se subió a GitHub a través de este link:</w:t>
       </w:r>
     </w:p>
@@ -8730,7 +8748,7 @@
           <w:color w:val="000000"/>
           <w:sz w:val="19"/>
           <w:szCs w:val="19"/>
-          <w:lang w:val="en-US" w:eastAsia="en-US"/>
+          <w:lang w:val="es-MX" w:eastAsia="en-US"/>
         </w:rPr>
       </w:pPr>
       <w:r>
@@ -8743,6 +8761,7 @@
         </w:rPr>
         <w:t xml:space="preserve">    </w:t>
       </w:r>
+      <w:proofErr w:type="spellStart"/>
       <w:proofErr w:type="gramStart"/>
       <w:r>
         <w:rPr>
@@ -8750,9 +8769,20 @@
           <w:color w:val="0000FF"/>
           <w:sz w:val="19"/>
           <w:szCs w:val="19"/>
-          <w:lang w:val="en-US" w:eastAsia="en-US"/>
-        </w:rPr>
-        <w:t>delete[</w:t>
+          <w:lang w:val="es-MX" w:eastAsia="en-US"/>
+        </w:rPr>
+        <w:t>delete</w:t>
+      </w:r>
+      <w:proofErr w:type="spellEnd"/>
+      <w:r>
+        <w:rPr>
+          <w:rFonts w:ascii="Cascadia Mono" w:eastAsiaTheme="minorHAnsi" w:hAnsi="Cascadia Mono" w:cs="Cascadia Mono"/>
+          <w:color w:val="0000FF"/>
+          <w:sz w:val="19"/>
+          <w:szCs w:val="19"/>
+          <w:lang w:val="es-MX" w:eastAsia="en-US"/>
+        </w:rPr>
+        <w:t>[</w:t>
       </w:r>
       <w:proofErr w:type="gramEnd"/>
       <w:r>
@@ -8761,7 +8791,7 @@
           <w:color w:val="0000FF"/>
           <w:sz w:val="19"/>
           <w:szCs w:val="19"/>
-          <w:lang w:val="en-US" w:eastAsia="en-US"/>
+          <w:lang w:val="es-MX" w:eastAsia="en-US"/>
         </w:rPr>
         <w:t>]</w:t>
       </w:r>
@@ -8771,7 +8801,7 @@
           <w:color w:val="000000"/>
           <w:sz w:val="19"/>
           <w:szCs w:val="19"/>
-          <w:lang w:val="en-US" w:eastAsia="en-US"/>
+          <w:lang w:val="es-MX" w:eastAsia="en-US"/>
         </w:rPr>
         <w:t xml:space="preserve"> A11;</w:t>
       </w:r>
@@ -8796,7 +8826,7 @@
           <w:color w:val="000000"/>
           <w:sz w:val="19"/>
           <w:szCs w:val="19"/>
-          <w:lang w:val="en-US" w:eastAsia="en-US"/>
+          <w:lang w:val="es-MX" w:eastAsia="en-US"/>
         </w:rPr>
         <w:t xml:space="preserve">    </w:t>
       </w:r>
@@ -9891,7 +9921,7 @@
           <w:color w:val="000000"/>
           <w:sz w:val="19"/>
           <w:szCs w:val="19"/>
-          <w:lang w:val="en-US" w:eastAsia="en-US"/>
+          <w:lang w:val="es-MX" w:eastAsia="en-US"/>
         </w:rPr>
       </w:pPr>
       <w:r>
@@ -9904,6 +9934,7 @@
         </w:rPr>
         <w:t xml:space="preserve">    </w:t>
       </w:r>
+      <w:proofErr w:type="spellStart"/>
       <w:proofErr w:type="gramStart"/>
       <w:r>
         <w:rPr>
@@ -9911,9 +9942,20 @@
           <w:color w:val="0000FF"/>
           <w:sz w:val="19"/>
           <w:szCs w:val="19"/>
-          <w:lang w:val="en-US" w:eastAsia="en-US"/>
-        </w:rPr>
-        <w:t>delete[</w:t>
+          <w:lang w:val="es-MX" w:eastAsia="en-US"/>
+        </w:rPr>
+        <w:t>delete</w:t>
+      </w:r>
+      <w:proofErr w:type="spellEnd"/>
+      <w:r>
+        <w:rPr>
+          <w:rFonts w:ascii="Cascadia Mono" w:eastAsiaTheme="minorHAnsi" w:hAnsi="Cascadia Mono" w:cs="Cascadia Mono"/>
+          <w:color w:val="0000FF"/>
+          <w:sz w:val="19"/>
+          <w:szCs w:val="19"/>
+          <w:lang w:val="es-MX" w:eastAsia="en-US"/>
+        </w:rPr>
+        <w:t>[</w:t>
       </w:r>
       <w:proofErr w:type="gramEnd"/>
       <w:r>
@@ -9922,7 +9964,7 @@
           <w:color w:val="0000FF"/>
           <w:sz w:val="19"/>
           <w:szCs w:val="19"/>
-          <w:lang w:val="en-US" w:eastAsia="en-US"/>
+          <w:lang w:val="es-MX" w:eastAsia="en-US"/>
         </w:rPr>
         <w:t>]</w:t>
       </w:r>
@@ -9932,7 +9974,7 @@
           <w:color w:val="000000"/>
           <w:sz w:val="19"/>
           <w:szCs w:val="19"/>
-          <w:lang w:val="en-US" w:eastAsia="en-US"/>
+          <w:lang w:val="es-MX" w:eastAsia="en-US"/>
         </w:rPr>
         <w:t xml:space="preserve"> C21;</w:t>
       </w:r>
@@ -9948,19 +9990,20 @@
           <w:color w:val="000000"/>
           <w:sz w:val="19"/>
           <w:szCs w:val="19"/>
-          <w:lang w:val="en-US" w:eastAsia="en-US"/>
-        </w:rPr>
-      </w:pPr>
-      <w:r>
-        <w:rPr>
-          <w:rFonts w:ascii="Cascadia Mono" w:eastAsiaTheme="minorHAnsi" w:hAnsi="Cascadia Mono" w:cs="Cascadia Mono"/>
-          <w:color w:val="000000"/>
-          <w:sz w:val="19"/>
-          <w:szCs w:val="19"/>
-          <w:lang w:val="en-US" w:eastAsia="en-US"/>
+          <w:lang w:val="es-MX" w:eastAsia="en-US"/>
+        </w:rPr>
+      </w:pPr>
+      <w:r>
+        <w:rPr>
+          <w:rFonts w:ascii="Cascadia Mono" w:eastAsiaTheme="minorHAnsi" w:hAnsi="Cascadia Mono" w:cs="Cascadia Mono"/>
+          <w:color w:val="000000"/>
+          <w:sz w:val="19"/>
+          <w:szCs w:val="19"/>
+          <w:lang w:val="es-MX" w:eastAsia="en-US"/>
         </w:rPr>
         <w:t xml:space="preserve">    </w:t>
       </w:r>
+      <w:proofErr w:type="spellStart"/>
       <w:proofErr w:type="gramStart"/>
       <w:r>
         <w:rPr>
@@ -9968,9 +10011,20 @@
           <w:color w:val="0000FF"/>
           <w:sz w:val="19"/>
           <w:szCs w:val="19"/>
-          <w:lang w:val="en-US" w:eastAsia="en-US"/>
-        </w:rPr>
-        <w:t>delete[</w:t>
+          <w:lang w:val="es-MX" w:eastAsia="en-US"/>
+        </w:rPr>
+        <w:t>delete</w:t>
+      </w:r>
+      <w:proofErr w:type="spellEnd"/>
+      <w:r>
+        <w:rPr>
+          <w:rFonts w:ascii="Cascadia Mono" w:eastAsiaTheme="minorHAnsi" w:hAnsi="Cascadia Mono" w:cs="Cascadia Mono"/>
+          <w:color w:val="0000FF"/>
+          <w:sz w:val="19"/>
+          <w:szCs w:val="19"/>
+          <w:lang w:val="es-MX" w:eastAsia="en-US"/>
+        </w:rPr>
+        <w:t>[</w:t>
       </w:r>
       <w:proofErr w:type="gramEnd"/>
       <w:r>
@@ -9979,7 +10033,7 @@
           <w:color w:val="0000FF"/>
           <w:sz w:val="19"/>
           <w:szCs w:val="19"/>
-          <w:lang w:val="en-US" w:eastAsia="en-US"/>
+          <w:lang w:val="es-MX" w:eastAsia="en-US"/>
         </w:rPr>
         <w:t>]</w:t>
       </w:r>
@@ -9989,7 +10043,7 @@
           <w:color w:val="000000"/>
           <w:sz w:val="19"/>
           <w:szCs w:val="19"/>
-          <w:lang w:val="en-US" w:eastAsia="en-US"/>
+          <w:lang w:val="es-MX" w:eastAsia="en-US"/>
         </w:rPr>
         <w:t xml:space="preserve"> C22;</w:t>
       </w:r>
@@ -10005,7 +10059,7 @@
           <w:color w:val="000000"/>
           <w:sz w:val="19"/>
           <w:szCs w:val="19"/>
-          <w:lang w:val="en-US" w:eastAsia="en-US"/>
+          <w:lang w:val="es-MX" w:eastAsia="en-US"/>
         </w:rPr>
       </w:pPr>
     </w:p>
@@ -10029,7 +10083,7 @@
           <w:color w:val="000000"/>
           <w:sz w:val="19"/>
           <w:szCs w:val="19"/>
-          <w:lang w:val="en-US" w:eastAsia="en-US"/>
+          <w:lang w:val="es-MX" w:eastAsia="en-US"/>
         </w:rPr>
         <w:t xml:space="preserve">    </w:t>
       </w:r>

</xml_diff>